<commit_message>
tries to fix spacing issues with English Table
</commit_message>
<xml_diff>
--- a/derwentwater_template.docx
+++ b/derwentwater_template.docx
@@ -1168,7 +1168,7 @@
       </w:tblGrid>
       <w:tr>
         <w:trPr>
-          <w:trHeight w:val="191"/>
+          <w:trHeight w:val="16"/>
         </w:trPr>
         <w:tc>
           <w:tcPr>
@@ -1189,7 +1189,7 @@
           </w:tcPr>
           <w:p>
             <w:pPr>
-              <w:spacing w:line="256" w:lineRule="auto"/>
+              <w:spacing w:after="0" w:line="240" w:lineRule="auto"/>
               <w:rPr>
                 <w:rFonts w:asciiTheme="minorHAnsi" w:hAnsiTheme="minorHAnsi"/>
                 <w:sz w:val="20"/>
@@ -1238,25 +1238,164 @@
           </w:tcPr>
           <w:p>
             <w:pPr>
+              <w:spacing w:after="0" w:line="240" w:lineRule="auto"/>
+              <w:rPr>
+                <w:rFonts w:asciiTheme="minorHAnsi" w:hAnsiTheme="minorHAnsi"/>
+                <w:b/>
+                <w:bCs/>
+                <w:sz w:val="20"/>
+                <w:szCs w:val="20"/>
+              </w:rPr>
+            </w:pPr>
+            <w:r>
+              <w:rPr>
+                <w:rFonts w:asciiTheme="minorHAnsi" w:hAnsiTheme="minorHAnsi"/>
+                <w:b/>
+                <w:bCs/>
+                <w:sz w:val="20"/>
+                <w:szCs w:val="20"/>
+              </w:rPr>
+              <w:t>Achieved</w:t>
+            </w:r>
+          </w:p>
+        </w:tc>
+      </w:tr>
+      <w:tr>
+        <w:trPr>
+          <w:trHeight w:hRule="exact" w:val="350"/>
+        </w:trPr>
+        <w:tc>
+          <w:tcPr>
+            <w:tcW w:w="8226" w:type="dxa"/>
+            <w:tcBorders>
+              <w:top w:val="single" w:sz="8" w:space="0" w:color="000000"/>
+              <w:left w:val="single" w:sz="8" w:space="0" w:color="000000"/>
+              <w:bottom w:val="single" w:sz="8" w:space="0" w:color="000000"/>
+              <w:right w:val="single" w:sz="8" w:space="0" w:color="000000"/>
+            </w:tcBorders>
+            <w:tcMar>
+              <w:top w:w="72" w:type="dxa"/>
+              <w:left w:w="144" w:type="dxa"/>
+              <w:bottom w:w="72" w:type="dxa"/>
+              <w:right w:w="144" w:type="dxa"/>
+            </w:tcMar>
+          </w:tcPr>
+          <w:p>
+            <w:pPr>
+              <w:spacing w:after="0" w:line="240" w:lineRule="auto"/>
+              <w:rPr>
+                <w:rFonts w:asciiTheme="minorHAnsi" w:hAnsiTheme="minorHAnsi"/>
+                <w:sz w:val="20"/>
+                <w:szCs w:val="20"/>
+                <w:lang w:val="en-US"/>
+              </w:rPr>
+            </w:pPr>
+            <w:r>
+              <w:rPr>
+                <w:rFonts w:asciiTheme="minorHAnsi" w:hAnsiTheme="minorHAnsi"/>
+                <w:sz w:val="20"/>
+                <w:szCs w:val="20"/>
+                <w:lang w:val="en-US"/>
+              </w:rPr>
+              <w:t>Uses a range of strategies to decode unfamiliar words.</w:t>
+            </w:r>
+          </w:p>
+        </w:tc>
+        <w:tc>
+          <w:tcPr>
+            <w:tcW w:w="2129" w:type="dxa"/>
+            <w:tcBorders>
+              <w:top w:val="single" w:sz="8" w:space="0" w:color="000000"/>
+              <w:left w:val="single" w:sz="8" w:space="0" w:color="000000"/>
+              <w:bottom w:val="single" w:sz="8" w:space="0" w:color="000000"/>
+              <w:right w:val="single" w:sz="8" w:space="0" w:color="000000"/>
+            </w:tcBorders>
+            <w:tcMar>
+              <w:top w:w="72" w:type="dxa"/>
+              <w:left w:w="144" w:type="dxa"/>
+              <w:bottom w:w="72" w:type="dxa"/>
+              <w:right w:w="144" w:type="dxa"/>
+            </w:tcMar>
+          </w:tcPr>
+          <w:p>
+            <w:pPr>
               <w:spacing w:line="256" w:lineRule="auto"/>
-              <w:rPr>
-                <w:rFonts w:asciiTheme="minorHAnsi" w:hAnsiTheme="minorHAnsi"/>
-                <w:b/>
-                <w:bCs/>
-                <w:sz w:val="20"/>
-                <w:szCs w:val="20"/>
-              </w:rPr>
-            </w:pPr>
-            <w:r>
-              <w:rPr>
-                <w:rFonts w:asciiTheme="minorHAnsi" w:hAnsiTheme="minorHAnsi"/>
-                <w:b/>
-                <w:bCs/>
-                <w:sz w:val="20"/>
-                <w:szCs w:val="20"/>
-              </w:rPr>
-              <w:t>Achieved</w:t>
-            </w:r>
+              <w:jc w:val="center"/>
+              <w:rPr>
+                <w:rFonts w:asciiTheme="minorHAnsi" w:hAnsiTheme="minorHAnsi"/>
+                <w:sz w:val="20"/>
+                <w:szCs w:val="20"/>
+              </w:rPr>
+            </w:pPr>
+          </w:p>
+        </w:tc>
+      </w:tr>
+      <w:tr>
+        <w:trPr>
+          <w:trHeight w:hRule="exact" w:val="369"/>
+        </w:trPr>
+        <w:tc>
+          <w:tcPr>
+            <w:tcW w:w="8226" w:type="dxa"/>
+            <w:tcBorders>
+              <w:top w:val="single" w:sz="8" w:space="0" w:color="000000"/>
+              <w:left w:val="single" w:sz="8" w:space="0" w:color="000000"/>
+              <w:bottom w:val="single" w:sz="8" w:space="0" w:color="000000"/>
+              <w:right w:val="single" w:sz="8" w:space="0" w:color="000000"/>
+            </w:tcBorders>
+            <w:tcMar>
+              <w:top w:w="72" w:type="dxa"/>
+              <w:left w:w="144" w:type="dxa"/>
+              <w:bottom w:w="72" w:type="dxa"/>
+              <w:right w:w="144" w:type="dxa"/>
+            </w:tcMar>
+          </w:tcPr>
+          <w:p>
+            <w:pPr>
+              <w:spacing w:after="0" w:line="240" w:lineRule="auto"/>
+              <w:rPr>
+                <w:rFonts w:asciiTheme="minorHAnsi" w:hAnsiTheme="minorHAnsi"/>
+                <w:sz w:val="20"/>
+                <w:szCs w:val="20"/>
+              </w:rPr>
+            </w:pPr>
+            <w:r>
+              <w:rPr>
+                <w:rFonts w:asciiTheme="minorHAnsi" w:hAnsiTheme="minorHAnsi"/>
+                <w:sz w:val="20"/>
+                <w:szCs w:val="20"/>
+                <w:lang w:val="en-US"/>
+              </w:rPr>
+              <w:t>Beginning to use knowledge of the alphabet to locate information in dictionaries.</w:t>
+            </w:r>
+          </w:p>
+        </w:tc>
+        <w:tc>
+          <w:tcPr>
+            <w:tcW w:w="2129" w:type="dxa"/>
+            <w:tcBorders>
+              <w:top w:val="single" w:sz="8" w:space="0" w:color="000000"/>
+              <w:left w:val="single" w:sz="8" w:space="0" w:color="000000"/>
+              <w:bottom w:val="single" w:sz="8" w:space="0" w:color="000000"/>
+              <w:right w:val="single" w:sz="8" w:space="0" w:color="000000"/>
+            </w:tcBorders>
+            <w:tcMar>
+              <w:top w:w="72" w:type="dxa"/>
+              <w:left w:w="144" w:type="dxa"/>
+              <w:bottom w:w="72" w:type="dxa"/>
+              <w:right w:w="144" w:type="dxa"/>
+            </w:tcMar>
+          </w:tcPr>
+          <w:p>
+            <w:pPr>
+              <w:spacing w:line="256" w:lineRule="auto"/>
+              <w:jc w:val="center"/>
+              <w:rPr>
+                <w:rFonts w:asciiTheme="minorHAnsi" w:hAnsiTheme="minorHAnsi"/>
+                <w:sz w:val="20"/>
+                <w:szCs w:val="20"/>
+              </w:rPr>
+            </w:pPr>
           </w:p>
         </w:tc>
       </w:tr>
@@ -1282,90 +1421,21 @@
           </w:tcPr>
           <w:p>
             <w:pPr>
-              <w:spacing w:line="256" w:lineRule="auto"/>
+              <w:spacing w:after="0" w:line="240" w:lineRule="auto"/>
+              <w:rPr>
+                <w:rFonts w:asciiTheme="minorHAnsi" w:hAnsiTheme="minorHAnsi"/>
+                <w:sz w:val="20"/>
+                <w:szCs w:val="20"/>
+              </w:rPr>
+            </w:pPr>
+            <w:r>
               <w:rPr>
                 <w:rFonts w:asciiTheme="minorHAnsi" w:hAnsiTheme="minorHAnsi"/>
                 <w:sz w:val="20"/>
                 <w:szCs w:val="20"/>
                 <w:lang w:val="en-US"/>
               </w:rPr>
-            </w:pPr>
-            <w:r>
-              <w:rPr>
-                <w:rFonts w:asciiTheme="minorHAnsi" w:hAnsiTheme="minorHAnsi"/>
-                <w:sz w:val="20"/>
-                <w:szCs w:val="20"/>
-                <w:lang w:val="en-US"/>
-              </w:rPr>
-              <w:t>Uses a range of strategies to decode unfamiliar words.</w:t>
-            </w:r>
-          </w:p>
-        </w:tc>
-        <w:tc>
-          <w:tcPr>
-            <w:tcW w:w="2129" w:type="dxa"/>
-            <w:tcBorders>
-              <w:top w:val="single" w:sz="8" w:space="0" w:color="000000"/>
-              <w:left w:val="single" w:sz="8" w:space="0" w:color="000000"/>
-              <w:bottom w:val="single" w:sz="8" w:space="0" w:color="000000"/>
-              <w:right w:val="single" w:sz="8" w:space="0" w:color="000000"/>
-            </w:tcBorders>
-            <w:tcMar>
-              <w:top w:w="72" w:type="dxa"/>
-              <w:left w:w="144" w:type="dxa"/>
-              <w:bottom w:w="72" w:type="dxa"/>
-              <w:right w:w="144" w:type="dxa"/>
-            </w:tcMar>
-          </w:tcPr>
-          <w:p>
-            <w:pPr>
-              <w:spacing w:line="256" w:lineRule="auto"/>
-              <w:jc w:val="center"/>
-              <w:rPr>
-                <w:rFonts w:asciiTheme="minorHAnsi" w:hAnsiTheme="minorHAnsi"/>
-                <w:sz w:val="20"/>
-                <w:szCs w:val="20"/>
-              </w:rPr>
-            </w:pPr>
-          </w:p>
-        </w:tc>
-      </w:tr>
-      <w:tr>
-        <w:trPr>
-          <w:trHeight w:hRule="exact" w:val="442"/>
-        </w:trPr>
-        <w:tc>
-          <w:tcPr>
-            <w:tcW w:w="8226" w:type="dxa"/>
-            <w:tcBorders>
-              <w:top w:val="single" w:sz="8" w:space="0" w:color="000000"/>
-              <w:left w:val="single" w:sz="8" w:space="0" w:color="000000"/>
-              <w:bottom w:val="single" w:sz="8" w:space="0" w:color="000000"/>
-              <w:right w:val="single" w:sz="8" w:space="0" w:color="000000"/>
-            </w:tcBorders>
-            <w:tcMar>
-              <w:top w:w="72" w:type="dxa"/>
-              <w:left w:w="144" w:type="dxa"/>
-              <w:bottom w:w="72" w:type="dxa"/>
-              <w:right w:w="144" w:type="dxa"/>
-            </w:tcMar>
-          </w:tcPr>
-          <w:p>
-            <w:pPr>
-              <w:rPr>
-                <w:rFonts w:asciiTheme="minorHAnsi" w:hAnsiTheme="minorHAnsi"/>
-                <w:sz w:val="20"/>
-                <w:szCs w:val="20"/>
-              </w:rPr>
-            </w:pPr>
-            <w:r>
-              <w:rPr>
-                <w:rFonts w:asciiTheme="minorHAnsi" w:hAnsiTheme="minorHAnsi"/>
-                <w:sz w:val="20"/>
-                <w:szCs w:val="20"/>
-                <w:lang w:val="en-US"/>
-              </w:rPr>
-              <w:t>Beginning to use knowledge of the alphabet to locate information in dictionaries.</w:t>
+              <w:t>Comments on the way characters relate to one another.</w:t>
             </w:r>
           </w:p>
         </w:tc>
@@ -1420,31 +1490,20 @@
           </w:tcPr>
           <w:p>
             <w:pPr>
-              <w:rPr>
-                <w:rFonts w:asciiTheme="minorHAnsi" w:hAnsiTheme="minorHAnsi"/>
-                <w:sz w:val="20"/>
-                <w:szCs w:val="20"/>
-              </w:rPr>
-            </w:pPr>
-            <w:r>
-              <w:rPr>
-                <w:rFonts w:asciiTheme="minorHAnsi" w:hAnsiTheme="minorHAnsi"/>
-                <w:sz w:val="20"/>
-                <w:szCs w:val="20"/>
-                <w:lang w:val="en-US"/>
-              </w:rPr>
-              <w:t>Comments on the way characters relate to one an</w:t>
-            </w:r>
-            <w:bookmarkStart w:id="0" w:name="_GoBack"/>
-            <w:bookmarkEnd w:id="0"/>
-            <w:r>
-              <w:rPr>
-                <w:rFonts w:asciiTheme="minorHAnsi" w:hAnsiTheme="minorHAnsi"/>
-                <w:sz w:val="20"/>
-                <w:szCs w:val="20"/>
-                <w:lang w:val="en-US"/>
-              </w:rPr>
-              <w:t>other.</w:t>
+              <w:spacing w:after="0" w:line="240" w:lineRule="auto"/>
+              <w:rPr>
+                <w:rFonts w:asciiTheme="minorHAnsi" w:hAnsiTheme="minorHAnsi"/>
+                <w:sz w:val="20"/>
+                <w:szCs w:val="20"/>
+              </w:rPr>
+            </w:pPr>
+            <w:r>
+              <w:rPr>
+                <w:rFonts w:asciiTheme="minorHAnsi" w:hAnsiTheme="minorHAnsi"/>
+                <w:sz w:val="20"/>
+                <w:szCs w:val="20"/>
+              </w:rPr>
+              <w:t>Listens to, retells and discusses a range of texts.</w:t>
             </w:r>
           </w:p>
         </w:tc>
@@ -1499,19 +1558,20 @@
           </w:tcPr>
           <w:p>
             <w:pPr>
-              <w:rPr>
-                <w:rFonts w:asciiTheme="minorHAnsi" w:hAnsiTheme="minorHAnsi"/>
-                <w:sz w:val="20"/>
-                <w:szCs w:val="20"/>
-              </w:rPr>
-            </w:pPr>
-            <w:r>
-              <w:rPr>
-                <w:rFonts w:asciiTheme="minorHAnsi" w:hAnsiTheme="minorHAnsi"/>
-                <w:sz w:val="20"/>
-                <w:szCs w:val="20"/>
-              </w:rPr>
-              <w:t>Listens to, retells and discusses a range of texts.</w:t>
+              <w:spacing w:after="0" w:line="240" w:lineRule="auto"/>
+              <w:rPr>
+                <w:rFonts w:asciiTheme="minorHAnsi" w:hAnsiTheme="minorHAnsi"/>
+                <w:sz w:val="20"/>
+                <w:szCs w:val="20"/>
+              </w:rPr>
+            </w:pPr>
+            <w:r>
+              <w:rPr>
+                <w:rFonts w:asciiTheme="minorHAnsi" w:hAnsiTheme="minorHAnsi"/>
+                <w:sz w:val="20"/>
+                <w:szCs w:val="20"/>
+              </w:rPr>
+              <w:t>Discusses words and phrases which interest them.</w:t>
             </w:r>
           </w:p>
         </w:tc>
@@ -1566,19 +1626,20 @@
           </w:tcPr>
           <w:p>
             <w:pPr>
-              <w:rPr>
-                <w:rFonts w:asciiTheme="minorHAnsi" w:hAnsiTheme="minorHAnsi"/>
-                <w:sz w:val="20"/>
-                <w:szCs w:val="20"/>
-              </w:rPr>
-            </w:pPr>
-            <w:r>
-              <w:rPr>
-                <w:rFonts w:asciiTheme="minorHAnsi" w:hAnsiTheme="minorHAnsi"/>
-                <w:sz w:val="20"/>
-                <w:szCs w:val="20"/>
-              </w:rPr>
-              <w:t>Discusses words and phrases which interest them.</w:t>
+              <w:spacing w:after="0" w:line="240" w:lineRule="auto"/>
+              <w:rPr>
+                <w:rFonts w:asciiTheme="minorHAnsi" w:hAnsiTheme="minorHAnsi"/>
+                <w:sz w:val="20"/>
+                <w:szCs w:val="20"/>
+              </w:rPr>
+            </w:pPr>
+            <w:r>
+              <w:rPr>
+                <w:rFonts w:asciiTheme="minorHAnsi" w:hAnsiTheme="minorHAnsi"/>
+                <w:sz w:val="20"/>
+                <w:szCs w:val="20"/>
+              </w:rPr>
+              <w:t>Identifies themes and conventions in a wide range of books.</w:t>
             </w:r>
           </w:p>
         </w:tc>
@@ -1633,19 +1694,20 @@
           </w:tcPr>
           <w:p>
             <w:pPr>
-              <w:rPr>
-                <w:rFonts w:asciiTheme="minorHAnsi" w:hAnsiTheme="minorHAnsi"/>
-                <w:sz w:val="20"/>
-                <w:szCs w:val="20"/>
-              </w:rPr>
-            </w:pPr>
-            <w:r>
-              <w:rPr>
-                <w:rFonts w:asciiTheme="minorHAnsi" w:hAnsiTheme="minorHAnsi"/>
-                <w:sz w:val="20"/>
-                <w:szCs w:val="20"/>
-              </w:rPr>
-              <w:t>Identifies themes and conventions in a wide range of books.</w:t>
+              <w:spacing w:after="0" w:line="240" w:lineRule="auto"/>
+              <w:rPr>
+                <w:rFonts w:asciiTheme="minorHAnsi" w:hAnsiTheme="minorHAnsi"/>
+                <w:sz w:val="20"/>
+                <w:szCs w:val="20"/>
+              </w:rPr>
+            </w:pPr>
+            <w:r>
+              <w:rPr>
+                <w:rFonts w:asciiTheme="minorHAnsi" w:hAnsiTheme="minorHAnsi"/>
+                <w:sz w:val="20"/>
+                <w:szCs w:val="20"/>
+              </w:rPr>
+              <w:t>Infers characters’ feelings, thoughts and motives from their actions.</w:t>
             </w:r>
           </w:p>
         </w:tc>
@@ -1700,19 +1762,20 @@
           </w:tcPr>
           <w:p>
             <w:pPr>
-              <w:rPr>
-                <w:rFonts w:asciiTheme="minorHAnsi" w:hAnsiTheme="minorHAnsi"/>
-                <w:sz w:val="20"/>
-                <w:szCs w:val="20"/>
-              </w:rPr>
-            </w:pPr>
-            <w:r>
-              <w:rPr>
-                <w:rFonts w:asciiTheme="minorHAnsi" w:hAnsiTheme="minorHAnsi"/>
-                <w:sz w:val="20"/>
-                <w:szCs w:val="20"/>
-              </w:rPr>
-              <w:t>Infers characters’ feelings, thoughts and motives from their actions.</w:t>
+              <w:spacing w:after="0" w:line="240" w:lineRule="auto"/>
+              <w:rPr>
+                <w:rFonts w:asciiTheme="minorHAnsi" w:hAnsiTheme="minorHAnsi"/>
+                <w:sz w:val="20"/>
+                <w:szCs w:val="20"/>
+              </w:rPr>
+            </w:pPr>
+            <w:r>
+              <w:rPr>
+                <w:rFonts w:asciiTheme="minorHAnsi" w:hAnsiTheme="minorHAnsi"/>
+                <w:sz w:val="20"/>
+                <w:szCs w:val="20"/>
+              </w:rPr>
+              <w:t>Asks questions to improve understanding of text.</w:t>
             </w:r>
           </w:p>
         </w:tc>
@@ -1767,19 +1830,89 @@
           </w:tcPr>
           <w:p>
             <w:pPr>
-              <w:rPr>
-                <w:rFonts w:asciiTheme="minorHAnsi" w:hAnsiTheme="minorHAnsi"/>
-                <w:sz w:val="20"/>
-                <w:szCs w:val="20"/>
-              </w:rPr>
-            </w:pPr>
-            <w:r>
-              <w:rPr>
-                <w:rFonts w:asciiTheme="minorHAnsi" w:hAnsiTheme="minorHAnsi"/>
-                <w:sz w:val="20"/>
-                <w:szCs w:val="20"/>
-              </w:rPr>
-              <w:t>Asks questions to improve understanding of text.</w:t>
+              <w:spacing w:after="0" w:line="240" w:lineRule="auto"/>
+              <w:rPr>
+                <w:rFonts w:asciiTheme="minorHAnsi" w:hAnsiTheme="minorHAnsi"/>
+                <w:sz w:val="20"/>
+                <w:szCs w:val="20"/>
+              </w:rPr>
+            </w:pPr>
+            <w:r>
+              <w:rPr>
+                <w:rFonts w:asciiTheme="minorHAnsi" w:hAnsiTheme="minorHAnsi"/>
+                <w:sz w:val="20"/>
+                <w:szCs w:val="20"/>
+              </w:rPr>
+              <w:t>Explains the meaning of words in context.</w:t>
+            </w:r>
+          </w:p>
+        </w:tc>
+        <w:tc>
+          <w:tcPr>
+            <w:tcW w:w="2129" w:type="dxa"/>
+            <w:tcBorders>
+              <w:top w:val="single" w:sz="8" w:space="0" w:color="000000"/>
+              <w:left w:val="single" w:sz="8" w:space="0" w:color="000000"/>
+              <w:bottom w:val="single" w:sz="8" w:space="0" w:color="000000"/>
+              <w:right w:val="single" w:sz="8" w:space="0" w:color="000000"/>
+            </w:tcBorders>
+            <w:tcMar>
+              <w:top w:w="72" w:type="dxa"/>
+              <w:left w:w="144" w:type="dxa"/>
+              <w:bottom w:w="72" w:type="dxa"/>
+              <w:right w:w="144" w:type="dxa"/>
+            </w:tcMar>
+          </w:tcPr>
+          <w:p>
+            <w:pPr>
+              <w:spacing w:line="256" w:lineRule="auto"/>
+              <w:jc w:val="center"/>
+              <w:rPr>
+                <w:rFonts w:asciiTheme="minorHAnsi" w:hAnsiTheme="minorHAnsi"/>
+                <w:sz w:val="20"/>
+                <w:szCs w:val="20"/>
+              </w:rPr>
+            </w:pPr>
+          </w:p>
+        </w:tc>
+      </w:tr>
+      <w:tr>
+        <w:trPr>
+          <w:trHeight w:hRule="exact" w:val="412"/>
+        </w:trPr>
+        <w:tc>
+          <w:tcPr>
+            <w:tcW w:w="8226" w:type="dxa"/>
+            <w:tcBorders>
+              <w:top w:val="single" w:sz="8" w:space="0" w:color="000000"/>
+              <w:left w:val="single" w:sz="8" w:space="0" w:color="000000"/>
+              <w:bottom w:val="single" w:sz="8" w:space="0" w:color="000000"/>
+              <w:right w:val="single" w:sz="8" w:space="0" w:color="000000"/>
+            </w:tcBorders>
+            <w:tcMar>
+              <w:top w:w="72" w:type="dxa"/>
+              <w:left w:w="144" w:type="dxa"/>
+              <w:bottom w:w="72" w:type="dxa"/>
+              <w:right w:w="144" w:type="dxa"/>
+            </w:tcMar>
+          </w:tcPr>
+          <w:p>
+            <w:pPr>
+              <w:spacing w:after="0" w:line="240" w:lineRule="auto"/>
+              <w:rPr>
+                <w:rFonts w:asciiTheme="minorHAnsi" w:hAnsiTheme="minorHAnsi"/>
+                <w:sz w:val="20"/>
+                <w:szCs w:val="20"/>
+              </w:rPr>
+            </w:pPr>
+            <w:r>
+              <w:rPr>
+                <w:rFonts w:asciiTheme="minorHAnsi" w:hAnsiTheme="minorHAnsi"/>
+                <w:sz w:val="20"/>
+                <w:szCs w:val="20"/>
+                <w:lang w:val="en-US"/>
+              </w:rPr>
+              <w:t>Reads on to search for the meaning of unfamiliar words.</w:t>
             </w:r>
           </w:p>
         </w:tc>
@@ -1834,19 +1967,20 @@
           </w:tcPr>
           <w:p>
             <w:pPr>
-              <w:rPr>
-                <w:rFonts w:asciiTheme="minorHAnsi" w:hAnsiTheme="minorHAnsi"/>
-                <w:sz w:val="20"/>
-                <w:szCs w:val="20"/>
-              </w:rPr>
-            </w:pPr>
-            <w:r>
-              <w:rPr>
-                <w:rFonts w:asciiTheme="minorHAnsi" w:hAnsiTheme="minorHAnsi"/>
-                <w:sz w:val="20"/>
-                <w:szCs w:val="20"/>
-              </w:rPr>
-              <w:t>Explains the meaning of words in context.</w:t>
+              <w:spacing w:after="0" w:line="240" w:lineRule="auto"/>
+              <w:rPr>
+                <w:rFonts w:asciiTheme="minorHAnsi" w:hAnsiTheme="minorHAnsi"/>
+                <w:sz w:val="20"/>
+                <w:szCs w:val="20"/>
+              </w:rPr>
+            </w:pPr>
+            <w:r>
+              <w:rPr>
+                <w:rFonts w:asciiTheme="minorHAnsi" w:hAnsiTheme="minorHAnsi"/>
+                <w:sz w:val="20"/>
+                <w:szCs w:val="20"/>
+              </w:rPr>
+              <w:t>Reads texts aloud and performs them using expression.</w:t>
             </w:r>
           </w:p>
         </w:tc>
@@ -1881,10 +2015,54 @@
       </w:tr>
       <w:tr>
         <w:trPr>
-          <w:trHeight w:hRule="exact" w:val="412"/>
+          <w:trHeight w:hRule="exact" w:val="340"/>
         </w:trPr>
         <w:tc>
           <w:tcPr>
+            <w:tcW w:w="10356" w:type="dxa"/>
+            <w:gridSpan w:val="2"/>
+            <w:tcBorders>
+              <w:top w:val="single" w:sz="8" w:space="0" w:color="000000"/>
+              <w:left w:val="single" w:sz="8" w:space="0" w:color="000000"/>
+              <w:bottom w:val="single" w:sz="8" w:space="0" w:color="000000"/>
+              <w:right w:val="single" w:sz="8" w:space="0" w:color="000000"/>
+            </w:tcBorders>
+            <w:shd w:val="clear" w:color="auto" w:fill="D0CECE" w:themeFill="background2" w:themeFillShade="E6"/>
+            <w:tcMar>
+              <w:top w:w="72" w:type="dxa"/>
+              <w:left w:w="144" w:type="dxa"/>
+              <w:bottom w:w="72" w:type="dxa"/>
+              <w:right w:w="144" w:type="dxa"/>
+            </w:tcMar>
+          </w:tcPr>
+          <w:p>
+            <w:pPr>
+              <w:spacing w:after="0" w:line="240" w:lineRule="auto"/>
+              <w:rPr>
+                <w:rFonts w:asciiTheme="minorHAnsi" w:hAnsiTheme="minorHAnsi"/>
+                <w:b/>
+                <w:sz w:val="20"/>
+                <w:szCs w:val="20"/>
+              </w:rPr>
+            </w:pPr>
+            <w:r>
+              <w:rPr>
+                <w:rFonts w:asciiTheme="minorHAnsi" w:hAnsiTheme="minorHAnsi"/>
+                <w:b/>
+                <w:sz w:val="20"/>
+                <w:szCs w:val="20"/>
+              </w:rPr>
+              <w:t>Writing</w:t>
+            </w:r>
+          </w:p>
+        </w:tc>
+      </w:tr>
+      <w:tr>
+        <w:trPr>
+          <w:trHeight w:hRule="exact" w:val="347"/>
+        </w:trPr>
+        <w:tc>
+          <w:tcPr>
             <w:tcW w:w="8226" w:type="dxa"/>
             <w:tcBorders>
               <w:top w:val="single" w:sz="8" w:space="0" w:color="000000"/>
@@ -1901,20 +2079,224 @@
           </w:tcPr>
           <w:p>
             <w:pPr>
-              <w:rPr>
-                <w:rFonts w:asciiTheme="minorHAnsi" w:hAnsiTheme="minorHAnsi"/>
-                <w:sz w:val="20"/>
-                <w:szCs w:val="20"/>
-              </w:rPr>
-            </w:pPr>
-            <w:r>
-              <w:rPr>
-                <w:rFonts w:asciiTheme="minorHAnsi" w:hAnsiTheme="minorHAnsi"/>
-                <w:sz w:val="20"/>
-                <w:szCs w:val="20"/>
-                <w:lang w:val="en-US"/>
-              </w:rPr>
-              <w:t>Reads on to search for the meaning of unfamiliar words.</w:t>
+              <w:spacing w:after="0" w:line="240" w:lineRule="auto"/>
+              <w:rPr>
+                <w:rFonts w:asciiTheme="minorHAnsi" w:hAnsiTheme="minorHAnsi"/>
+                <w:sz w:val="20"/>
+                <w:szCs w:val="20"/>
+              </w:rPr>
+            </w:pPr>
+            <w:r>
+              <w:rPr>
+                <w:rFonts w:asciiTheme="minorHAnsi" w:hAnsiTheme="minorHAnsi"/>
+                <w:sz w:val="20"/>
+                <w:szCs w:val="20"/>
+              </w:rPr>
+              <w:t xml:space="preserve">Identifies and creates coordinated and subordinated sentences. </w:t>
+            </w:r>
+          </w:p>
+        </w:tc>
+        <w:tc>
+          <w:tcPr>
+            <w:tcW w:w="2129" w:type="dxa"/>
+            <w:tcBorders>
+              <w:top w:val="single" w:sz="8" w:space="0" w:color="000000"/>
+              <w:left w:val="single" w:sz="8" w:space="0" w:color="000000"/>
+              <w:bottom w:val="single" w:sz="8" w:space="0" w:color="000000"/>
+              <w:right w:val="single" w:sz="8" w:space="0" w:color="000000"/>
+            </w:tcBorders>
+            <w:tcMar>
+              <w:top w:w="72" w:type="dxa"/>
+              <w:left w:w="144" w:type="dxa"/>
+              <w:bottom w:w="72" w:type="dxa"/>
+              <w:right w:w="144" w:type="dxa"/>
+            </w:tcMar>
+          </w:tcPr>
+          <w:p>
+            <w:pPr>
+              <w:spacing w:line="256" w:lineRule="auto"/>
+              <w:jc w:val="center"/>
+              <w:rPr>
+                <w:rFonts w:asciiTheme="minorHAnsi" w:hAnsiTheme="minorHAnsi"/>
+                <w:sz w:val="20"/>
+                <w:szCs w:val="20"/>
+              </w:rPr>
+            </w:pPr>
+          </w:p>
+        </w:tc>
+      </w:tr>
+      <w:tr>
+        <w:trPr>
+          <w:trHeight w:hRule="exact" w:val="353"/>
+        </w:trPr>
+        <w:tc>
+          <w:tcPr>
+            <w:tcW w:w="8226" w:type="dxa"/>
+            <w:tcBorders>
+              <w:top w:val="single" w:sz="8" w:space="0" w:color="000000"/>
+              <w:left w:val="single" w:sz="8" w:space="0" w:color="000000"/>
+              <w:bottom w:val="single" w:sz="8" w:space="0" w:color="000000"/>
+              <w:right w:val="single" w:sz="8" w:space="0" w:color="000000"/>
+            </w:tcBorders>
+            <w:tcMar>
+              <w:top w:w="72" w:type="dxa"/>
+              <w:left w:w="144" w:type="dxa"/>
+              <w:bottom w:w="72" w:type="dxa"/>
+              <w:right w:w="144" w:type="dxa"/>
+            </w:tcMar>
+          </w:tcPr>
+          <w:p>
+            <w:pPr>
+              <w:spacing w:after="0" w:line="240" w:lineRule="auto"/>
+              <w:rPr>
+                <w:rFonts w:asciiTheme="minorHAnsi" w:hAnsiTheme="minorHAnsi"/>
+                <w:sz w:val="20"/>
+                <w:szCs w:val="20"/>
+              </w:rPr>
+            </w:pPr>
+            <w:r>
+              <w:rPr>
+                <w:rFonts w:asciiTheme="minorHAnsi" w:hAnsiTheme="minorHAnsi"/>
+                <w:sz w:val="20"/>
+                <w:szCs w:val="20"/>
+              </w:rPr>
+              <w:t xml:space="preserve">Identifies, selects, generates and effectively uses prepositions for where. </w:t>
+            </w:r>
+          </w:p>
+        </w:tc>
+        <w:tc>
+          <w:tcPr>
+            <w:tcW w:w="2129" w:type="dxa"/>
+            <w:tcBorders>
+              <w:top w:val="single" w:sz="8" w:space="0" w:color="000000"/>
+              <w:left w:val="single" w:sz="8" w:space="0" w:color="000000"/>
+              <w:bottom w:val="single" w:sz="8" w:space="0" w:color="000000"/>
+              <w:right w:val="single" w:sz="8" w:space="0" w:color="000000"/>
+            </w:tcBorders>
+            <w:tcMar>
+              <w:top w:w="72" w:type="dxa"/>
+              <w:left w:w="144" w:type="dxa"/>
+              <w:bottom w:w="72" w:type="dxa"/>
+              <w:right w:w="144" w:type="dxa"/>
+            </w:tcMar>
+          </w:tcPr>
+          <w:p>
+            <w:pPr>
+              <w:spacing w:line="256" w:lineRule="auto"/>
+              <w:jc w:val="center"/>
+              <w:rPr>
+                <w:rFonts w:asciiTheme="minorHAnsi" w:hAnsiTheme="minorHAnsi"/>
+                <w:sz w:val="20"/>
+                <w:szCs w:val="20"/>
+              </w:rPr>
+            </w:pPr>
+          </w:p>
+        </w:tc>
+      </w:tr>
+      <w:tr>
+        <w:trPr>
+          <w:trHeight w:hRule="exact" w:val="345"/>
+        </w:trPr>
+        <w:tc>
+          <w:tcPr>
+            <w:tcW w:w="8226" w:type="dxa"/>
+            <w:tcBorders>
+              <w:top w:val="single" w:sz="8" w:space="0" w:color="000000"/>
+              <w:left w:val="single" w:sz="8" w:space="0" w:color="000000"/>
+              <w:bottom w:val="single" w:sz="8" w:space="0" w:color="000000"/>
+              <w:right w:val="single" w:sz="8" w:space="0" w:color="000000"/>
+            </w:tcBorders>
+            <w:tcMar>
+              <w:top w:w="72" w:type="dxa"/>
+              <w:left w:w="144" w:type="dxa"/>
+              <w:bottom w:w="72" w:type="dxa"/>
+              <w:right w:w="144" w:type="dxa"/>
+            </w:tcMar>
+          </w:tcPr>
+          <w:p>
+            <w:pPr>
+              <w:spacing w:after="0" w:line="240" w:lineRule="auto"/>
+              <w:rPr>
+                <w:rFonts w:asciiTheme="minorHAnsi" w:hAnsiTheme="minorHAnsi"/>
+                <w:sz w:val="20"/>
+                <w:szCs w:val="20"/>
+              </w:rPr>
+            </w:pPr>
+            <w:r>
+              <w:rPr>
+                <w:rFonts w:asciiTheme="minorHAnsi" w:hAnsiTheme="minorHAnsi"/>
+                <w:sz w:val="20"/>
+                <w:szCs w:val="20"/>
+              </w:rPr>
+              <w:t xml:space="preserve">Selects, generates and effectively uses adverbs. </w:t>
+            </w:r>
+          </w:p>
+        </w:tc>
+        <w:tc>
+          <w:tcPr>
+            <w:tcW w:w="2129" w:type="dxa"/>
+            <w:tcBorders>
+              <w:top w:val="single" w:sz="8" w:space="0" w:color="000000"/>
+              <w:left w:val="single" w:sz="8" w:space="0" w:color="000000"/>
+              <w:bottom w:val="single" w:sz="8" w:space="0" w:color="000000"/>
+              <w:right w:val="single" w:sz="8" w:space="0" w:color="000000"/>
+            </w:tcBorders>
+            <w:tcMar>
+              <w:top w:w="72" w:type="dxa"/>
+              <w:left w:w="144" w:type="dxa"/>
+              <w:bottom w:w="72" w:type="dxa"/>
+              <w:right w:w="144" w:type="dxa"/>
+            </w:tcMar>
+          </w:tcPr>
+          <w:p>
+            <w:pPr>
+              <w:spacing w:line="256" w:lineRule="auto"/>
+              <w:jc w:val="center"/>
+              <w:rPr>
+                <w:rFonts w:asciiTheme="minorHAnsi" w:hAnsiTheme="minorHAnsi"/>
+                <w:sz w:val="20"/>
+                <w:szCs w:val="20"/>
+              </w:rPr>
+            </w:pPr>
+          </w:p>
+        </w:tc>
+      </w:tr>
+      <w:tr>
+        <w:trPr>
+          <w:trHeight w:hRule="exact" w:val="365"/>
+        </w:trPr>
+        <w:tc>
+          <w:tcPr>
+            <w:tcW w:w="8226" w:type="dxa"/>
+            <w:tcBorders>
+              <w:top w:val="single" w:sz="8" w:space="0" w:color="000000"/>
+              <w:left w:val="single" w:sz="8" w:space="0" w:color="000000"/>
+              <w:bottom w:val="single" w:sz="8" w:space="0" w:color="000000"/>
+              <w:right w:val="single" w:sz="8" w:space="0" w:color="000000"/>
+            </w:tcBorders>
+            <w:tcMar>
+              <w:top w:w="72" w:type="dxa"/>
+              <w:left w:w="144" w:type="dxa"/>
+              <w:bottom w:w="72" w:type="dxa"/>
+              <w:right w:w="144" w:type="dxa"/>
+            </w:tcMar>
+          </w:tcPr>
+          <w:p>
+            <w:pPr>
+              <w:spacing w:after="0" w:line="240" w:lineRule="auto"/>
+              <w:rPr>
+                <w:rFonts w:asciiTheme="minorHAnsi" w:hAnsiTheme="minorHAnsi"/>
+                <w:sz w:val="20"/>
+                <w:szCs w:val="20"/>
+              </w:rPr>
+            </w:pPr>
+            <w:r>
+              <w:rPr>
+                <w:rFonts w:asciiTheme="minorHAnsi" w:hAnsiTheme="minorHAnsi"/>
+                <w:sz w:val="20"/>
+                <w:szCs w:val="20"/>
+              </w:rPr>
+              <w:t xml:space="preserve">Uses inverted commas to punctuate direct speech. </w:t>
             </w:r>
           </w:p>
         </w:tc>
@@ -1969,19 +2351,20 @@
           </w:tcPr>
           <w:p>
             <w:pPr>
-              <w:rPr>
-                <w:rFonts w:asciiTheme="minorHAnsi" w:hAnsiTheme="minorHAnsi"/>
-                <w:sz w:val="20"/>
-                <w:szCs w:val="20"/>
-              </w:rPr>
-            </w:pPr>
-            <w:r>
-              <w:rPr>
-                <w:rFonts w:asciiTheme="minorHAnsi" w:hAnsiTheme="minorHAnsi"/>
-                <w:sz w:val="20"/>
-                <w:szCs w:val="20"/>
-              </w:rPr>
-              <w:t>Reads texts aloud and performs them using expression.</w:t>
+              <w:spacing w:after="0" w:line="240" w:lineRule="auto"/>
+              <w:rPr>
+                <w:rFonts w:asciiTheme="minorHAnsi" w:hAnsiTheme="minorHAnsi"/>
+                <w:sz w:val="20"/>
+                <w:szCs w:val="20"/>
+              </w:rPr>
+            </w:pPr>
+            <w:r>
+              <w:rPr>
+                <w:rFonts w:asciiTheme="minorHAnsi" w:hAnsiTheme="minorHAnsi"/>
+                <w:sz w:val="20"/>
+                <w:szCs w:val="20"/>
+              </w:rPr>
+              <w:t xml:space="preserve">Uses the perfect form of verbs using has, have or had rather than the simple past. </w:t>
             </w:r>
           </w:p>
         </w:tc>
@@ -2016,19 +2399,17 @@
       </w:tr>
       <w:tr>
         <w:trPr>
-          <w:trHeight w:hRule="exact" w:val="340"/>
+          <w:trHeight w:hRule="exact" w:val="421"/>
         </w:trPr>
         <w:tc>
           <w:tcPr>
-            <w:tcW w:w="10356" w:type="dxa"/>
-            <w:gridSpan w:val="2"/>
-            <w:tcBorders>
-              <w:top w:val="single" w:sz="8" w:space="0" w:color="000000"/>
-              <w:left w:val="single" w:sz="8" w:space="0" w:color="000000"/>
-              <w:bottom w:val="single" w:sz="8" w:space="0" w:color="000000"/>
-              <w:right w:val="single" w:sz="8" w:space="0" w:color="000000"/>
-            </w:tcBorders>
-            <w:shd w:val="clear" w:color="auto" w:fill="D0CECE" w:themeFill="background2" w:themeFillShade="E6"/>
+            <w:tcW w:w="8226" w:type="dxa"/>
+            <w:tcBorders>
+              <w:top w:val="single" w:sz="8" w:space="0" w:color="000000"/>
+              <w:left w:val="single" w:sz="8" w:space="0" w:color="000000"/>
+              <w:bottom w:val="single" w:sz="8" w:space="0" w:color="000000"/>
+              <w:right w:val="single" w:sz="8" w:space="0" w:color="000000"/>
+            </w:tcBorders>
             <w:tcMar>
               <w:top w:w="72" w:type="dxa"/>
               <w:left w:w="144" w:type="dxa"/>
@@ -2038,23 +2419,185 @@
           </w:tcPr>
           <w:p>
             <w:pPr>
+              <w:spacing w:after="0" w:line="240" w:lineRule="auto"/>
+              <w:rPr>
+                <w:rFonts w:asciiTheme="minorHAnsi" w:hAnsiTheme="minorHAnsi"/>
+                <w:sz w:val="20"/>
+                <w:szCs w:val="20"/>
+              </w:rPr>
+            </w:pPr>
+            <w:r>
+              <w:rPr>
+                <w:rFonts w:asciiTheme="minorHAnsi" w:hAnsiTheme="minorHAnsi"/>
+                <w:sz w:val="20"/>
+                <w:szCs w:val="20"/>
+              </w:rPr>
+              <w:t>Uses the determiner ‘a’ or ‘an’ according to whether the next word begins with a vowel.</w:t>
+            </w:r>
+          </w:p>
+        </w:tc>
+        <w:tc>
+          <w:tcPr>
+            <w:tcW w:w="2129" w:type="dxa"/>
+            <w:tcBorders>
+              <w:top w:val="single" w:sz="8" w:space="0" w:color="000000"/>
+              <w:left w:val="single" w:sz="8" w:space="0" w:color="000000"/>
+              <w:bottom w:val="single" w:sz="8" w:space="0" w:color="000000"/>
+              <w:right w:val="single" w:sz="8" w:space="0" w:color="000000"/>
+            </w:tcBorders>
+            <w:tcMar>
+              <w:top w:w="72" w:type="dxa"/>
+              <w:left w:w="144" w:type="dxa"/>
+              <w:bottom w:w="72" w:type="dxa"/>
+              <w:right w:w="144" w:type="dxa"/>
+            </w:tcMar>
+          </w:tcPr>
+          <w:p>
+            <w:pPr>
               <w:spacing w:line="256" w:lineRule="auto"/>
-              <w:rPr>
-                <w:rFonts w:asciiTheme="minorHAnsi" w:hAnsiTheme="minorHAnsi"/>
-                <w:b/>
-                <w:sz w:val="20"/>
-                <w:szCs w:val="20"/>
-              </w:rPr>
-            </w:pPr>
-            <w:r>
-              <w:rPr>
-                <w:rFonts w:asciiTheme="minorHAnsi" w:hAnsiTheme="minorHAnsi"/>
-                <w:b/>
-                <w:sz w:val="20"/>
-                <w:szCs w:val="20"/>
-              </w:rPr>
-              <w:t>Writing</w:t>
-            </w:r>
+              <w:jc w:val="center"/>
+              <w:rPr>
+                <w:rFonts w:asciiTheme="minorHAnsi" w:hAnsiTheme="minorHAnsi"/>
+                <w:sz w:val="20"/>
+                <w:szCs w:val="20"/>
+              </w:rPr>
+            </w:pPr>
+          </w:p>
+        </w:tc>
+      </w:tr>
+      <w:tr>
+        <w:trPr>
+          <w:trHeight w:hRule="exact" w:val="357"/>
+        </w:trPr>
+        <w:tc>
+          <w:tcPr>
+            <w:tcW w:w="8226" w:type="dxa"/>
+            <w:tcBorders>
+              <w:top w:val="single" w:sz="8" w:space="0" w:color="000000"/>
+              <w:left w:val="single" w:sz="8" w:space="0" w:color="000000"/>
+              <w:bottom w:val="single" w:sz="8" w:space="0" w:color="000000"/>
+              <w:right w:val="single" w:sz="8" w:space="0" w:color="000000"/>
+            </w:tcBorders>
+            <w:tcMar>
+              <w:top w:w="72" w:type="dxa"/>
+              <w:left w:w="144" w:type="dxa"/>
+              <w:bottom w:w="72" w:type="dxa"/>
+              <w:right w:w="144" w:type="dxa"/>
+            </w:tcMar>
+          </w:tcPr>
+          <w:p>
+            <w:pPr>
+              <w:spacing w:after="0" w:line="240" w:lineRule="auto"/>
+              <w:rPr>
+                <w:rFonts w:asciiTheme="minorHAnsi" w:hAnsiTheme="minorHAnsi"/>
+                <w:sz w:val="20"/>
+                <w:szCs w:val="20"/>
+              </w:rPr>
+            </w:pPr>
+            <w:r>
+              <w:rPr>
+                <w:rFonts w:asciiTheme="minorHAnsi" w:hAnsiTheme="minorHAnsi"/>
+                <w:sz w:val="20"/>
+                <w:szCs w:val="20"/>
+              </w:rPr>
+              <w:t xml:space="preserve">Creates and develops settings for narratives. </w:t>
+            </w:r>
+          </w:p>
+        </w:tc>
+        <w:tc>
+          <w:tcPr>
+            <w:tcW w:w="2129" w:type="dxa"/>
+            <w:tcBorders>
+              <w:top w:val="single" w:sz="8" w:space="0" w:color="000000"/>
+              <w:left w:val="single" w:sz="8" w:space="0" w:color="000000"/>
+              <w:bottom w:val="single" w:sz="8" w:space="0" w:color="000000"/>
+              <w:right w:val="single" w:sz="8" w:space="0" w:color="000000"/>
+            </w:tcBorders>
+            <w:tcMar>
+              <w:top w:w="72" w:type="dxa"/>
+              <w:left w:w="144" w:type="dxa"/>
+              <w:bottom w:w="72" w:type="dxa"/>
+              <w:right w:w="144" w:type="dxa"/>
+            </w:tcMar>
+          </w:tcPr>
+          <w:p>
+            <w:pPr>
+              <w:spacing w:line="256" w:lineRule="auto"/>
+              <w:jc w:val="center"/>
+              <w:rPr>
+                <w:rFonts w:asciiTheme="minorHAnsi" w:hAnsiTheme="minorHAnsi"/>
+                <w:sz w:val="20"/>
+                <w:szCs w:val="20"/>
+              </w:rPr>
+            </w:pPr>
+          </w:p>
+        </w:tc>
+      </w:tr>
+      <w:tr>
+        <w:trPr>
+          <w:trHeight w:hRule="exact" w:val="355"/>
+        </w:trPr>
+        <w:tc>
+          <w:tcPr>
+            <w:tcW w:w="8226" w:type="dxa"/>
+            <w:tcBorders>
+              <w:top w:val="single" w:sz="8" w:space="0" w:color="000000"/>
+              <w:left w:val="single" w:sz="8" w:space="0" w:color="000000"/>
+              <w:bottom w:val="single" w:sz="8" w:space="0" w:color="000000"/>
+              <w:right w:val="single" w:sz="8" w:space="0" w:color="000000"/>
+            </w:tcBorders>
+            <w:tcMar>
+              <w:top w:w="72" w:type="dxa"/>
+              <w:left w:w="144" w:type="dxa"/>
+              <w:bottom w:w="72" w:type="dxa"/>
+              <w:right w:w="144" w:type="dxa"/>
+            </w:tcMar>
+          </w:tcPr>
+          <w:p>
+            <w:pPr>
+              <w:spacing w:after="0" w:line="240" w:lineRule="auto"/>
+              <w:rPr>
+                <w:rFonts w:asciiTheme="minorHAnsi" w:hAnsiTheme="minorHAnsi"/>
+                <w:sz w:val="20"/>
+                <w:szCs w:val="20"/>
+              </w:rPr>
+            </w:pPr>
+            <w:r>
+              <w:rPr>
+                <w:rFonts w:asciiTheme="minorHAnsi" w:hAnsiTheme="minorHAnsi"/>
+                <w:sz w:val="20"/>
+                <w:szCs w:val="20"/>
+              </w:rPr>
+              <w:t xml:space="preserve">Creates and develops characters for narratives. </w:t>
+            </w:r>
+          </w:p>
+        </w:tc>
+        <w:tc>
+          <w:tcPr>
+            <w:tcW w:w="2129" w:type="dxa"/>
+            <w:tcBorders>
+              <w:top w:val="single" w:sz="8" w:space="0" w:color="000000"/>
+              <w:left w:val="single" w:sz="8" w:space="0" w:color="000000"/>
+              <w:bottom w:val="single" w:sz="8" w:space="0" w:color="000000"/>
+              <w:right w:val="single" w:sz="8" w:space="0" w:color="000000"/>
+            </w:tcBorders>
+            <w:tcMar>
+              <w:top w:w="72" w:type="dxa"/>
+              <w:left w:w="144" w:type="dxa"/>
+              <w:bottom w:w="72" w:type="dxa"/>
+              <w:right w:w="144" w:type="dxa"/>
+            </w:tcMar>
+          </w:tcPr>
+          <w:p>
+            <w:pPr>
+              <w:spacing w:line="256" w:lineRule="auto"/>
+              <w:jc w:val="center"/>
+              <w:rPr>
+                <w:rFonts w:asciiTheme="minorHAnsi" w:hAnsiTheme="minorHAnsi"/>
+                <w:sz w:val="20"/>
+                <w:szCs w:val="20"/>
+              </w:rPr>
+            </w:pPr>
           </w:p>
         </w:tc>
       </w:tr>
@@ -2080,421 +2623,20 @@
           </w:tcPr>
           <w:p>
             <w:pPr>
-              <w:rPr>
-                <w:rFonts w:asciiTheme="minorHAnsi" w:hAnsiTheme="minorHAnsi"/>
-                <w:sz w:val="20"/>
-                <w:szCs w:val="20"/>
-              </w:rPr>
-            </w:pPr>
-            <w:r>
-              <w:rPr>
-                <w:rFonts w:asciiTheme="minorHAnsi" w:hAnsiTheme="minorHAnsi"/>
-                <w:sz w:val="20"/>
-                <w:szCs w:val="20"/>
-              </w:rPr>
-              <w:t xml:space="preserve">Identifies and creates coordinated and subordinated sentences. </w:t>
-            </w:r>
-          </w:p>
-        </w:tc>
-        <w:tc>
-          <w:tcPr>
-            <w:tcW w:w="2129" w:type="dxa"/>
-            <w:tcBorders>
-              <w:top w:val="single" w:sz="8" w:space="0" w:color="000000"/>
-              <w:left w:val="single" w:sz="8" w:space="0" w:color="000000"/>
-              <w:bottom w:val="single" w:sz="8" w:space="0" w:color="000000"/>
-              <w:right w:val="single" w:sz="8" w:space="0" w:color="000000"/>
-            </w:tcBorders>
-            <w:tcMar>
-              <w:top w:w="72" w:type="dxa"/>
-              <w:left w:w="144" w:type="dxa"/>
-              <w:bottom w:w="72" w:type="dxa"/>
-              <w:right w:w="144" w:type="dxa"/>
-            </w:tcMar>
-          </w:tcPr>
-          <w:p>
-            <w:pPr>
-              <w:spacing w:line="256" w:lineRule="auto"/>
-              <w:jc w:val="center"/>
-              <w:rPr>
-                <w:rFonts w:asciiTheme="minorHAnsi" w:hAnsiTheme="minorHAnsi"/>
-                <w:sz w:val="20"/>
-                <w:szCs w:val="20"/>
-              </w:rPr>
-            </w:pPr>
-          </w:p>
-        </w:tc>
-      </w:tr>
-      <w:tr>
-        <w:trPr>
-          <w:trHeight w:hRule="exact" w:val="353"/>
-        </w:trPr>
-        <w:tc>
-          <w:tcPr>
-            <w:tcW w:w="8226" w:type="dxa"/>
-            <w:tcBorders>
-              <w:top w:val="single" w:sz="8" w:space="0" w:color="000000"/>
-              <w:left w:val="single" w:sz="8" w:space="0" w:color="000000"/>
-              <w:bottom w:val="single" w:sz="8" w:space="0" w:color="000000"/>
-              <w:right w:val="single" w:sz="8" w:space="0" w:color="000000"/>
-            </w:tcBorders>
-            <w:tcMar>
-              <w:top w:w="72" w:type="dxa"/>
-              <w:left w:w="144" w:type="dxa"/>
-              <w:bottom w:w="72" w:type="dxa"/>
-              <w:right w:w="144" w:type="dxa"/>
-            </w:tcMar>
-          </w:tcPr>
-          <w:p>
-            <w:pPr>
-              <w:rPr>
-                <w:rFonts w:asciiTheme="minorHAnsi" w:hAnsiTheme="minorHAnsi"/>
-                <w:sz w:val="20"/>
-                <w:szCs w:val="20"/>
-              </w:rPr>
-            </w:pPr>
-            <w:r>
-              <w:rPr>
-                <w:rFonts w:asciiTheme="minorHAnsi" w:hAnsiTheme="minorHAnsi"/>
-                <w:sz w:val="20"/>
-                <w:szCs w:val="20"/>
-              </w:rPr>
-              <w:t xml:space="preserve">Identifies, selects, generates and effectively uses prepositions for where. </w:t>
-            </w:r>
-          </w:p>
-        </w:tc>
-        <w:tc>
-          <w:tcPr>
-            <w:tcW w:w="2129" w:type="dxa"/>
-            <w:tcBorders>
-              <w:top w:val="single" w:sz="8" w:space="0" w:color="000000"/>
-              <w:left w:val="single" w:sz="8" w:space="0" w:color="000000"/>
-              <w:bottom w:val="single" w:sz="8" w:space="0" w:color="000000"/>
-              <w:right w:val="single" w:sz="8" w:space="0" w:color="000000"/>
-            </w:tcBorders>
-            <w:tcMar>
-              <w:top w:w="72" w:type="dxa"/>
-              <w:left w:w="144" w:type="dxa"/>
-              <w:bottom w:w="72" w:type="dxa"/>
-              <w:right w:w="144" w:type="dxa"/>
-            </w:tcMar>
-          </w:tcPr>
-          <w:p>
-            <w:pPr>
-              <w:spacing w:line="256" w:lineRule="auto"/>
-              <w:jc w:val="center"/>
-              <w:rPr>
-                <w:rFonts w:asciiTheme="minorHAnsi" w:hAnsiTheme="minorHAnsi"/>
-                <w:sz w:val="20"/>
-                <w:szCs w:val="20"/>
-              </w:rPr>
-            </w:pPr>
-          </w:p>
-        </w:tc>
-      </w:tr>
-      <w:tr>
-        <w:trPr>
-          <w:trHeight w:hRule="exact" w:val="345"/>
-        </w:trPr>
-        <w:tc>
-          <w:tcPr>
-            <w:tcW w:w="8226" w:type="dxa"/>
-            <w:tcBorders>
-              <w:top w:val="single" w:sz="8" w:space="0" w:color="000000"/>
-              <w:left w:val="single" w:sz="8" w:space="0" w:color="000000"/>
-              <w:bottom w:val="single" w:sz="8" w:space="0" w:color="000000"/>
-              <w:right w:val="single" w:sz="8" w:space="0" w:color="000000"/>
-            </w:tcBorders>
-            <w:tcMar>
-              <w:top w:w="72" w:type="dxa"/>
-              <w:left w:w="144" w:type="dxa"/>
-              <w:bottom w:w="72" w:type="dxa"/>
-              <w:right w:w="144" w:type="dxa"/>
-            </w:tcMar>
-          </w:tcPr>
-          <w:p>
-            <w:pPr>
-              <w:rPr>
-                <w:rFonts w:asciiTheme="minorHAnsi" w:hAnsiTheme="minorHAnsi"/>
-                <w:sz w:val="20"/>
-                <w:szCs w:val="20"/>
-              </w:rPr>
-            </w:pPr>
-            <w:r>
-              <w:rPr>
-                <w:rFonts w:asciiTheme="minorHAnsi" w:hAnsiTheme="minorHAnsi"/>
-                <w:sz w:val="20"/>
-                <w:szCs w:val="20"/>
-              </w:rPr>
-              <w:t xml:space="preserve">Selects, generates and effectively uses adverbs. </w:t>
-            </w:r>
-          </w:p>
-        </w:tc>
-        <w:tc>
-          <w:tcPr>
-            <w:tcW w:w="2129" w:type="dxa"/>
-            <w:tcBorders>
-              <w:top w:val="single" w:sz="8" w:space="0" w:color="000000"/>
-              <w:left w:val="single" w:sz="8" w:space="0" w:color="000000"/>
-              <w:bottom w:val="single" w:sz="8" w:space="0" w:color="000000"/>
-              <w:right w:val="single" w:sz="8" w:space="0" w:color="000000"/>
-            </w:tcBorders>
-            <w:tcMar>
-              <w:top w:w="72" w:type="dxa"/>
-              <w:left w:w="144" w:type="dxa"/>
-              <w:bottom w:w="72" w:type="dxa"/>
-              <w:right w:w="144" w:type="dxa"/>
-            </w:tcMar>
-          </w:tcPr>
-          <w:p>
-            <w:pPr>
-              <w:spacing w:line="256" w:lineRule="auto"/>
-              <w:jc w:val="center"/>
-              <w:rPr>
-                <w:rFonts w:asciiTheme="minorHAnsi" w:hAnsiTheme="minorHAnsi"/>
-                <w:sz w:val="20"/>
-                <w:szCs w:val="20"/>
-              </w:rPr>
-            </w:pPr>
-          </w:p>
-        </w:tc>
-      </w:tr>
-      <w:tr>
-        <w:trPr>
-          <w:trHeight w:hRule="exact" w:val="365"/>
-        </w:trPr>
-        <w:tc>
-          <w:tcPr>
-            <w:tcW w:w="8226" w:type="dxa"/>
-            <w:tcBorders>
-              <w:top w:val="single" w:sz="8" w:space="0" w:color="000000"/>
-              <w:left w:val="single" w:sz="8" w:space="0" w:color="000000"/>
-              <w:bottom w:val="single" w:sz="8" w:space="0" w:color="000000"/>
-              <w:right w:val="single" w:sz="8" w:space="0" w:color="000000"/>
-            </w:tcBorders>
-            <w:tcMar>
-              <w:top w:w="72" w:type="dxa"/>
-              <w:left w:w="144" w:type="dxa"/>
-              <w:bottom w:w="72" w:type="dxa"/>
-              <w:right w:w="144" w:type="dxa"/>
-            </w:tcMar>
-          </w:tcPr>
-          <w:p>
-            <w:pPr>
-              <w:rPr>
-                <w:rFonts w:asciiTheme="minorHAnsi" w:hAnsiTheme="minorHAnsi"/>
-                <w:sz w:val="20"/>
-                <w:szCs w:val="20"/>
-              </w:rPr>
-            </w:pPr>
-            <w:r>
-              <w:rPr>
-                <w:rFonts w:asciiTheme="minorHAnsi" w:hAnsiTheme="minorHAnsi"/>
-                <w:sz w:val="20"/>
-                <w:szCs w:val="20"/>
-              </w:rPr>
-              <w:t xml:space="preserve">Uses inverted commas to punctuate direct speech. </w:t>
-            </w:r>
-          </w:p>
-        </w:tc>
-        <w:tc>
-          <w:tcPr>
-            <w:tcW w:w="2129" w:type="dxa"/>
-            <w:tcBorders>
-              <w:top w:val="single" w:sz="8" w:space="0" w:color="000000"/>
-              <w:left w:val="single" w:sz="8" w:space="0" w:color="000000"/>
-              <w:bottom w:val="single" w:sz="8" w:space="0" w:color="000000"/>
-              <w:right w:val="single" w:sz="8" w:space="0" w:color="000000"/>
-            </w:tcBorders>
-            <w:tcMar>
-              <w:top w:w="72" w:type="dxa"/>
-              <w:left w:w="144" w:type="dxa"/>
-              <w:bottom w:w="72" w:type="dxa"/>
-              <w:right w:w="144" w:type="dxa"/>
-            </w:tcMar>
-          </w:tcPr>
-          <w:p>
-            <w:pPr>
-              <w:spacing w:line="256" w:lineRule="auto"/>
-              <w:jc w:val="center"/>
-              <w:rPr>
-                <w:rFonts w:asciiTheme="minorHAnsi" w:hAnsiTheme="minorHAnsi"/>
-                <w:sz w:val="20"/>
-                <w:szCs w:val="20"/>
-              </w:rPr>
-            </w:pPr>
-          </w:p>
-        </w:tc>
-      </w:tr>
-      <w:tr>
-        <w:trPr>
-          <w:trHeight w:hRule="exact" w:val="421"/>
-        </w:trPr>
-        <w:tc>
-          <w:tcPr>
-            <w:tcW w:w="8226" w:type="dxa"/>
-            <w:tcBorders>
-              <w:top w:val="single" w:sz="8" w:space="0" w:color="000000"/>
-              <w:left w:val="single" w:sz="8" w:space="0" w:color="000000"/>
-              <w:bottom w:val="single" w:sz="8" w:space="0" w:color="000000"/>
-              <w:right w:val="single" w:sz="8" w:space="0" w:color="000000"/>
-            </w:tcBorders>
-            <w:tcMar>
-              <w:top w:w="72" w:type="dxa"/>
-              <w:left w:w="144" w:type="dxa"/>
-              <w:bottom w:w="72" w:type="dxa"/>
-              <w:right w:w="144" w:type="dxa"/>
-            </w:tcMar>
-          </w:tcPr>
-          <w:p>
-            <w:pPr>
-              <w:rPr>
-                <w:rFonts w:asciiTheme="minorHAnsi" w:hAnsiTheme="minorHAnsi"/>
-                <w:sz w:val="20"/>
-                <w:szCs w:val="20"/>
-              </w:rPr>
-            </w:pPr>
-            <w:r>
-              <w:rPr>
-                <w:rFonts w:asciiTheme="minorHAnsi" w:hAnsiTheme="minorHAnsi"/>
-                <w:sz w:val="20"/>
-                <w:szCs w:val="20"/>
-              </w:rPr>
-              <w:t xml:space="preserve">Uses the perfect form of verbs using has, have or had rather than the simple past. </w:t>
-            </w:r>
-          </w:p>
-        </w:tc>
-        <w:tc>
-          <w:tcPr>
-            <w:tcW w:w="2129" w:type="dxa"/>
-            <w:tcBorders>
-              <w:top w:val="single" w:sz="8" w:space="0" w:color="000000"/>
-              <w:left w:val="single" w:sz="8" w:space="0" w:color="000000"/>
-              <w:bottom w:val="single" w:sz="8" w:space="0" w:color="000000"/>
-              <w:right w:val="single" w:sz="8" w:space="0" w:color="000000"/>
-            </w:tcBorders>
-            <w:tcMar>
-              <w:top w:w="72" w:type="dxa"/>
-              <w:left w:w="144" w:type="dxa"/>
-              <w:bottom w:w="72" w:type="dxa"/>
-              <w:right w:w="144" w:type="dxa"/>
-            </w:tcMar>
-          </w:tcPr>
-          <w:p>
-            <w:pPr>
-              <w:spacing w:line="256" w:lineRule="auto"/>
-              <w:jc w:val="center"/>
-              <w:rPr>
-                <w:rFonts w:asciiTheme="minorHAnsi" w:hAnsiTheme="minorHAnsi"/>
-                <w:sz w:val="20"/>
-                <w:szCs w:val="20"/>
-              </w:rPr>
-            </w:pPr>
-          </w:p>
-        </w:tc>
-      </w:tr>
-      <w:tr>
-        <w:trPr>
-          <w:trHeight w:hRule="exact" w:val="421"/>
-        </w:trPr>
-        <w:tc>
-          <w:tcPr>
-            <w:tcW w:w="8226" w:type="dxa"/>
-            <w:tcBorders>
-              <w:top w:val="single" w:sz="8" w:space="0" w:color="000000"/>
-              <w:left w:val="single" w:sz="8" w:space="0" w:color="000000"/>
-              <w:bottom w:val="single" w:sz="8" w:space="0" w:color="000000"/>
-              <w:right w:val="single" w:sz="8" w:space="0" w:color="000000"/>
-            </w:tcBorders>
-            <w:tcMar>
-              <w:top w:w="72" w:type="dxa"/>
-              <w:left w:w="144" w:type="dxa"/>
-              <w:bottom w:w="72" w:type="dxa"/>
-              <w:right w:w="144" w:type="dxa"/>
-            </w:tcMar>
-          </w:tcPr>
-          <w:p>
-            <w:pPr>
-              <w:rPr>
-                <w:rFonts w:asciiTheme="minorHAnsi" w:hAnsiTheme="minorHAnsi"/>
-                <w:sz w:val="20"/>
-                <w:szCs w:val="20"/>
-              </w:rPr>
-            </w:pPr>
-            <w:r>
-              <w:rPr>
-                <w:rFonts w:asciiTheme="minorHAnsi" w:hAnsiTheme="minorHAnsi"/>
-                <w:sz w:val="20"/>
-                <w:szCs w:val="20"/>
-              </w:rPr>
-              <w:t>Uses the determiner ‘a’ or ‘an’ according to whether the next word begins with a vowel.</w:t>
-            </w:r>
-          </w:p>
-        </w:tc>
-        <w:tc>
-          <w:tcPr>
-            <w:tcW w:w="2129" w:type="dxa"/>
-            <w:tcBorders>
-              <w:top w:val="single" w:sz="8" w:space="0" w:color="000000"/>
-              <w:left w:val="single" w:sz="8" w:space="0" w:color="000000"/>
-              <w:bottom w:val="single" w:sz="8" w:space="0" w:color="000000"/>
-              <w:right w:val="single" w:sz="8" w:space="0" w:color="000000"/>
-            </w:tcBorders>
-            <w:tcMar>
-              <w:top w:w="72" w:type="dxa"/>
-              <w:left w:w="144" w:type="dxa"/>
-              <w:bottom w:w="72" w:type="dxa"/>
-              <w:right w:w="144" w:type="dxa"/>
-            </w:tcMar>
-          </w:tcPr>
-          <w:p>
-            <w:pPr>
-              <w:spacing w:line="256" w:lineRule="auto"/>
-              <w:jc w:val="center"/>
-              <w:rPr>
-                <w:rFonts w:asciiTheme="minorHAnsi" w:hAnsiTheme="minorHAnsi"/>
-                <w:sz w:val="20"/>
-                <w:szCs w:val="20"/>
-              </w:rPr>
-            </w:pPr>
-          </w:p>
-        </w:tc>
-      </w:tr>
-      <w:tr>
-        <w:trPr>
-          <w:trHeight w:hRule="exact" w:val="357"/>
-        </w:trPr>
-        <w:tc>
-          <w:tcPr>
-            <w:tcW w:w="8226" w:type="dxa"/>
-            <w:tcBorders>
-              <w:top w:val="single" w:sz="8" w:space="0" w:color="000000"/>
-              <w:left w:val="single" w:sz="8" w:space="0" w:color="000000"/>
-              <w:bottom w:val="single" w:sz="8" w:space="0" w:color="000000"/>
-              <w:right w:val="single" w:sz="8" w:space="0" w:color="000000"/>
-            </w:tcBorders>
-            <w:tcMar>
-              <w:top w:w="72" w:type="dxa"/>
-              <w:left w:w="144" w:type="dxa"/>
-              <w:bottom w:w="72" w:type="dxa"/>
-              <w:right w:w="144" w:type="dxa"/>
-            </w:tcMar>
-          </w:tcPr>
-          <w:p>
-            <w:pPr>
-              <w:rPr>
-                <w:rFonts w:asciiTheme="minorHAnsi" w:hAnsiTheme="minorHAnsi"/>
-                <w:sz w:val="20"/>
-                <w:szCs w:val="20"/>
-              </w:rPr>
-            </w:pPr>
-            <w:r>
-              <w:rPr>
-                <w:rFonts w:asciiTheme="minorHAnsi" w:hAnsiTheme="minorHAnsi"/>
-                <w:sz w:val="20"/>
-                <w:szCs w:val="20"/>
-              </w:rPr>
-              <w:t xml:space="preserve">Creates and develops settings for narratives. </w:t>
+              <w:spacing w:after="0" w:line="240" w:lineRule="auto"/>
+              <w:rPr>
+                <w:rFonts w:asciiTheme="minorHAnsi" w:hAnsiTheme="minorHAnsi"/>
+                <w:sz w:val="20"/>
+                <w:szCs w:val="20"/>
+              </w:rPr>
+            </w:pPr>
+            <w:r>
+              <w:rPr>
+                <w:rFonts w:asciiTheme="minorHAnsi" w:hAnsiTheme="minorHAnsi"/>
+                <w:sz w:val="20"/>
+                <w:szCs w:val="20"/>
+              </w:rPr>
+              <w:t xml:space="preserve">Creates and develops plots based on a model. </w:t>
             </w:r>
           </w:p>
         </w:tc>
@@ -2549,140 +2691,7 @@
           </w:tcPr>
           <w:p>
             <w:pPr>
-              <w:rPr>
-                <w:rFonts w:asciiTheme="minorHAnsi" w:hAnsiTheme="minorHAnsi"/>
-                <w:sz w:val="20"/>
-                <w:szCs w:val="20"/>
-              </w:rPr>
-            </w:pPr>
-            <w:r>
-              <w:rPr>
-                <w:rFonts w:asciiTheme="minorHAnsi" w:hAnsiTheme="minorHAnsi"/>
-                <w:sz w:val="20"/>
-                <w:szCs w:val="20"/>
-              </w:rPr>
-              <w:t xml:space="preserve">Creates and develops characters for narratives. </w:t>
-            </w:r>
-          </w:p>
-        </w:tc>
-        <w:tc>
-          <w:tcPr>
-            <w:tcW w:w="2129" w:type="dxa"/>
-            <w:tcBorders>
-              <w:top w:val="single" w:sz="8" w:space="0" w:color="000000"/>
-              <w:left w:val="single" w:sz="8" w:space="0" w:color="000000"/>
-              <w:bottom w:val="single" w:sz="8" w:space="0" w:color="000000"/>
-              <w:right w:val="single" w:sz="8" w:space="0" w:color="000000"/>
-            </w:tcBorders>
-            <w:tcMar>
-              <w:top w:w="72" w:type="dxa"/>
-              <w:left w:w="144" w:type="dxa"/>
-              <w:bottom w:w="72" w:type="dxa"/>
-              <w:right w:w="144" w:type="dxa"/>
-            </w:tcMar>
-          </w:tcPr>
-          <w:p>
-            <w:pPr>
-              <w:spacing w:line="256" w:lineRule="auto"/>
-              <w:jc w:val="center"/>
-              <w:rPr>
-                <w:rFonts w:asciiTheme="minorHAnsi" w:hAnsiTheme="minorHAnsi"/>
-                <w:sz w:val="20"/>
-                <w:szCs w:val="20"/>
-              </w:rPr>
-            </w:pPr>
-          </w:p>
-        </w:tc>
-      </w:tr>
-      <w:tr>
-        <w:trPr>
-          <w:trHeight w:hRule="exact" w:val="347"/>
-        </w:trPr>
-        <w:tc>
-          <w:tcPr>
-            <w:tcW w:w="8226" w:type="dxa"/>
-            <w:tcBorders>
-              <w:top w:val="single" w:sz="8" w:space="0" w:color="000000"/>
-              <w:left w:val="single" w:sz="8" w:space="0" w:color="000000"/>
-              <w:bottom w:val="single" w:sz="8" w:space="0" w:color="000000"/>
-              <w:right w:val="single" w:sz="8" w:space="0" w:color="000000"/>
-            </w:tcBorders>
-            <w:tcMar>
-              <w:top w:w="72" w:type="dxa"/>
-              <w:left w:w="144" w:type="dxa"/>
-              <w:bottom w:w="72" w:type="dxa"/>
-              <w:right w:w="144" w:type="dxa"/>
-            </w:tcMar>
-          </w:tcPr>
-          <w:p>
-            <w:pPr>
-              <w:rPr>
-                <w:rFonts w:asciiTheme="minorHAnsi" w:hAnsiTheme="minorHAnsi"/>
-                <w:sz w:val="20"/>
-                <w:szCs w:val="20"/>
-              </w:rPr>
-            </w:pPr>
-            <w:r>
-              <w:rPr>
-                <w:rFonts w:asciiTheme="minorHAnsi" w:hAnsiTheme="minorHAnsi"/>
-                <w:sz w:val="20"/>
-                <w:szCs w:val="20"/>
-              </w:rPr>
-              <w:t xml:space="preserve">Creates and develops plots based on a model. </w:t>
-            </w:r>
-          </w:p>
-        </w:tc>
-        <w:tc>
-          <w:tcPr>
-            <w:tcW w:w="2129" w:type="dxa"/>
-            <w:tcBorders>
-              <w:top w:val="single" w:sz="8" w:space="0" w:color="000000"/>
-              <w:left w:val="single" w:sz="8" w:space="0" w:color="000000"/>
-              <w:bottom w:val="single" w:sz="8" w:space="0" w:color="000000"/>
-              <w:right w:val="single" w:sz="8" w:space="0" w:color="000000"/>
-            </w:tcBorders>
-            <w:tcMar>
-              <w:top w:w="72" w:type="dxa"/>
-              <w:left w:w="144" w:type="dxa"/>
-              <w:bottom w:w="72" w:type="dxa"/>
-              <w:right w:w="144" w:type="dxa"/>
-            </w:tcMar>
-          </w:tcPr>
-          <w:p>
-            <w:pPr>
-              <w:spacing w:line="256" w:lineRule="auto"/>
-              <w:jc w:val="center"/>
-              <w:rPr>
-                <w:rFonts w:asciiTheme="minorHAnsi" w:hAnsiTheme="minorHAnsi"/>
-                <w:sz w:val="20"/>
-                <w:szCs w:val="20"/>
-              </w:rPr>
-            </w:pPr>
-          </w:p>
-        </w:tc>
-      </w:tr>
-      <w:tr>
-        <w:trPr>
-          <w:trHeight w:hRule="exact" w:val="355"/>
-        </w:trPr>
-        <w:tc>
-          <w:tcPr>
-            <w:tcW w:w="8226" w:type="dxa"/>
-            <w:tcBorders>
-              <w:top w:val="single" w:sz="8" w:space="0" w:color="000000"/>
-              <w:left w:val="single" w:sz="8" w:space="0" w:color="000000"/>
-              <w:bottom w:val="single" w:sz="8" w:space="0" w:color="000000"/>
-              <w:right w:val="single" w:sz="8" w:space="0" w:color="000000"/>
-            </w:tcBorders>
-            <w:tcMar>
-              <w:top w:w="72" w:type="dxa"/>
-              <w:left w:w="144" w:type="dxa"/>
-              <w:bottom w:w="72" w:type="dxa"/>
-              <w:right w:w="144" w:type="dxa"/>
-            </w:tcMar>
-          </w:tcPr>
-          <w:p>
-            <w:pPr>
+              <w:spacing w:after="0" w:line="240" w:lineRule="auto"/>
               <w:rPr>
                 <w:rFonts w:asciiTheme="minorHAnsi" w:hAnsiTheme="minorHAnsi"/>
                 <w:sz w:val="20"/>
@@ -2776,7 +2785,7 @@
       </w:tr>
       <w:tr>
         <w:trPr>
-          <w:trHeight w:hRule="exact" w:val="1931"/>
+          <w:trHeight w:hRule="exact" w:val="2112"/>
         </w:trPr>
         <w:tc>
           <w:tcPr>
@@ -2833,6 +2842,8 @@
         </w:rPr>
         <w:t>English</w:t>
       </w:r>
+      <w:bookmarkStart w:id="0" w:name="_GoBack"/>
+      <w:bookmarkEnd w:id="0"/>
     </w:p>
     <w:p>
       <w:pPr>
@@ -6814,7 +6825,7 @@
 </file>
 
 <file path=customXml/itemProps1.xml><?xml version="1.0" encoding="utf-8"?>
-<ds:datastoreItem xmlns:ds="http://schemas.openxmlformats.org/officeDocument/2006/customXml" ds:itemID="{A6C0F04D-BB03-A54C-B80B-F1A5A117FF5D}">
+<ds:datastoreItem xmlns:ds="http://schemas.openxmlformats.org/officeDocument/2006/customXml" ds:itemID="{C0429F8A-DAFD-B846-9719-DADD4A87FF9A}">
   <ds:schemaRefs>
     <ds:schemaRef ds:uri="http://schemas.openxmlformats.org/officeDocument/2006/bibliography"/>
   </ds:schemaRefs>

</xml_diff>